<commit_message>
SSL Self sign certificate generation steps
SSL Self sign certificate generation steps added.
</commit_message>
<xml_diff>
--- a/HTTP/SSL/Create Your Own SSL Certificate Authority.docx
+++ b/HTTP/SSL/Create Your Own SSL Certificate Authority.docx
@@ -806,28 +806,24 @@
         </w:rPr>
         <w:t xml:space="preserve">The main problem with locally self-signed certificates is that they also need to be trusted by your browser. Just setting up a local self-signed certificate isn’t enough. You end up with the same browser message, but this time with ERR_CERT_AUTHORITY_INVALID. This happens because the browser wants to check the validity of this certificate with a certificate </w:t>
       </w:r>
-      <w:proofErr w:type="gramStart"/>
-      <w:r>
-        <w:rPr>
-          <w:rFonts w:ascii="Garamond" w:hAnsi="Garamond"/>
-        </w:rPr>
-        <w:t>authority, and</w:t>
-      </w:r>
-      <w:proofErr w:type="gramEnd"/>
+      <w:r>
+        <w:rPr>
+          <w:rFonts w:ascii="Garamond" w:hAnsi="Garamond"/>
+        </w:rPr>
+        <w:t>authority and</w:t>
+      </w:r>
       <w:r>
         <w:rPr>
           <w:rFonts w:ascii="Garamond" w:hAnsi="Garamond"/>
         </w:rPr>
         <w:t xml:space="preserve"> can’t. </w:t>
       </w:r>
-      <w:proofErr w:type="gramStart"/>
-      <w:r>
-        <w:rPr>
-          <w:rFonts w:ascii="Garamond" w:hAnsi="Garamond"/>
-        </w:rPr>
-        <w:t>So</w:t>
-      </w:r>
-      <w:proofErr w:type="gramEnd"/>
+      <w:r>
+        <w:rPr>
+          <w:rFonts w:ascii="Garamond" w:hAnsi="Garamond"/>
+        </w:rPr>
+        <w:t>So,</w:t>
+      </w:r>
       <w:r>
         <w:rPr>
           <w:rFonts w:ascii="Garamond" w:hAnsi="Garamond"/>
@@ -956,33 +952,7 @@
         <w:rPr>
           <w:rFonts w:ascii="Garamond" w:hAnsi="Garamond"/>
         </w:rPr>
-        <w:t xml:space="preserve">It’s kind of ridiculous how easy it is to generate the files needed to become a certificate authority. It </w:t>
-      </w:r>
-      <w:proofErr w:type="gramStart"/>
-      <w:r>
-        <w:rPr>
-          <w:rFonts w:ascii="Garamond" w:hAnsi="Garamond"/>
-        </w:rPr>
-        <w:t>really</w:t>
-      </w:r>
-      <w:r>
-        <w:rPr>
-          <w:rFonts w:ascii="Garamond" w:hAnsi="Garamond"/>
-        </w:rPr>
-        <w:t xml:space="preserve"> </w:t>
-      </w:r>
-      <w:r>
-        <w:rPr>
-          <w:rFonts w:ascii="Garamond" w:hAnsi="Garamond"/>
-        </w:rPr>
-        <w:t>only</w:t>
-      </w:r>
-      <w:proofErr w:type="gramEnd"/>
-      <w:r>
-        <w:rPr>
-          <w:rFonts w:ascii="Garamond" w:hAnsi="Garamond"/>
-        </w:rPr>
-        <w:t xml:space="preserve"> takes two commands. Let’s dive into how we can do this on macOS and Linux, and then look at how it works in the Windows operating system.</w:t>
+        <w:t>It’s kind of ridiculous how easy it is to generate the files needed to become a certificate authority. It only takes two commands. Let’s dive into how we can do this on macOS and Linux, and then look at how it works in the Windows operating system.</w:t>
       </w:r>
     </w:p>
     <w:p>
@@ -1216,19 +1186,29 @@
           <w:rFonts w:ascii="Garamond" w:hAnsi="Garamond"/>
         </w:rPr>
       </w:pPr>
-      <w:proofErr w:type="gramStart"/>
-      <w:r>
-        <w:rPr>
-          <w:rFonts w:ascii="Garamond" w:hAnsi="Garamond"/>
-        </w:rPr>
-        <w:t>The majority of</w:t>
-      </w:r>
-      <w:proofErr w:type="gramEnd"/>
-      <w:r>
-        <w:rPr>
-          <w:rFonts w:ascii="Garamond" w:hAnsi="Garamond"/>
-        </w:rPr>
-        <w:t xml:space="preserve"> Linux distros come with OpenSSL installed. If not, it can be installed via your default package manager.</w:t>
+      <w:r>
+        <w:rPr>
+          <w:rFonts w:ascii="Garamond" w:hAnsi="Garamond"/>
+        </w:rPr>
+        <w:t>Most</w:t>
+      </w:r>
+      <w:r>
+        <w:rPr>
+          <w:rFonts w:ascii="Garamond" w:hAnsi="Garamond"/>
+        </w:rPr>
+        <w:t xml:space="preserve"> of </w:t>
+      </w:r>
+      <w:r>
+        <w:rPr>
+          <w:rFonts w:ascii="Garamond" w:hAnsi="Garamond"/>
+        </w:rPr>
+        <w:t xml:space="preserve">the </w:t>
+      </w:r>
+      <w:r>
+        <w:rPr>
+          <w:rFonts w:ascii="Garamond" w:hAnsi="Garamond"/>
+        </w:rPr>
+        <w:t>Linux distros come with OpenSSL installed. If not, it can be installed via your default package manager.</w:t>
       </w:r>
     </w:p>
     <w:p>
@@ -1411,25 +1391,7 @@
           <w:color w:val="C00000"/>
           <w:highlight w:val="yellow"/>
         </w:rPr>
-        <w:t xml:space="preserve">Generating RSA private key, </w:t>
-      </w:r>
-      <w:proofErr w:type="gramStart"/>
-      <w:r>
-        <w:rPr>
-          <w:rFonts w:ascii="Garamond" w:hAnsi="Garamond"/>
-          <w:color w:val="C00000"/>
-          <w:highlight w:val="yellow"/>
-        </w:rPr>
-        <w:t>2048 bit</w:t>
-      </w:r>
-      <w:proofErr w:type="gramEnd"/>
-      <w:r>
-        <w:rPr>
-          <w:rFonts w:ascii="Garamond" w:hAnsi="Garamond"/>
-          <w:color w:val="C00000"/>
-          <w:highlight w:val="yellow"/>
-        </w:rPr>
-        <w:t xml:space="preserve"> long modulus</w:t>
+        <w:t>Generating RSA private key, 2048 bit long modulus</w:t>
       </w:r>
     </w:p>
     <w:p>
@@ -1794,25 +1756,7 @@
           <w:color w:val="C00000"/>
           <w:highlight w:val="yellow"/>
         </w:rPr>
-        <w:t xml:space="preserve">There are quite a few </w:t>
-      </w:r>
-      <w:proofErr w:type="gramStart"/>
-      <w:r>
-        <w:rPr>
-          <w:rFonts w:ascii="Garamond" w:hAnsi="Garamond"/>
-          <w:color w:val="C00000"/>
-          <w:highlight w:val="yellow"/>
-        </w:rPr>
-        <w:t>fields</w:t>
-      </w:r>
-      <w:proofErr w:type="gramEnd"/>
-      <w:r>
-        <w:rPr>
-          <w:rFonts w:ascii="Garamond" w:hAnsi="Garamond"/>
-          <w:color w:val="C00000"/>
-          <w:highlight w:val="yellow"/>
-        </w:rPr>
-        <w:t xml:space="preserve"> but you can leave some blank</w:t>
+        <w:t>There are quite a few fields but you can leave some blank</w:t>
       </w:r>
     </w:p>
     <w:p>
@@ -1950,18 +1894,8 @@
           <w:color w:val="C00000"/>
           <w:highlight w:val="yellow"/>
         </w:rPr>
-        <w:t>, city) [</w:t>
-      </w:r>
-      <w:proofErr w:type="gramStart"/>
-      <w:r>
-        <w:rPr>
-          <w:rFonts w:ascii="Garamond" w:hAnsi="Garamond"/>
-          <w:color w:val="C00000"/>
-          <w:highlight w:val="yellow"/>
-        </w:rPr>
-        <w:t>]:Springfield</w:t>
-      </w:r>
-      <w:proofErr w:type="gramEnd"/>
+        <w:t>, city) []:Springfield</w:t>
+      </w:r>
     </w:p>
     <w:p>
       <w:pPr>
@@ -2016,16 +1950,7 @@
           <w:color w:val="C00000"/>
           <w:highlight w:val="yellow"/>
         </w:rPr>
-        <w:t xml:space="preserve"> Pty Ltd</w:t>
-      </w:r>
-      <w:proofErr w:type="gramStart"/>
-      <w:r>
-        <w:rPr>
-          <w:rFonts w:ascii="Garamond" w:hAnsi="Garamond"/>
-          <w:color w:val="C00000"/>
-          <w:highlight w:val="yellow"/>
-        </w:rPr>
-        <w:t>]:</w:t>
+        <w:t xml:space="preserve"> Pty Ltd]:</w:t>
       </w:r>
       <w:proofErr w:type="spellStart"/>
       <w:r>
@@ -2037,7 +1962,6 @@
         <w:t>Hellfish</w:t>
       </w:r>
       <w:proofErr w:type="spellEnd"/>
-      <w:proofErr w:type="gramEnd"/>
       <w:r>
         <w:rPr>
           <w:rFonts w:ascii="Garamond" w:hAnsi="Garamond"/>
@@ -2102,16 +2026,7 @@
           <w:color w:val="C00000"/>
           <w:highlight w:val="yellow"/>
         </w:rPr>
-        <w:t>Common Name (e.g. server FQDN or YOUR name) [</w:t>
-      </w:r>
-      <w:proofErr w:type="gramStart"/>
-      <w:r>
-        <w:rPr>
-          <w:rFonts w:ascii="Garamond" w:hAnsi="Garamond"/>
-          <w:color w:val="C00000"/>
-          <w:highlight w:val="yellow"/>
-        </w:rPr>
-        <w:t>]:</w:t>
+        <w:t>Common Name (e.g. server FQDN or YOUR name) []:</w:t>
       </w:r>
       <w:proofErr w:type="spellStart"/>
       <w:r>
@@ -2123,7 +2038,6 @@
         <w:t>Hellfish</w:t>
       </w:r>
       <w:proofErr w:type="spellEnd"/>
-      <w:proofErr w:type="gramEnd"/>
       <w:r>
         <w:rPr>
           <w:rFonts w:ascii="Garamond" w:hAnsi="Garamond"/>
@@ -2149,16 +2063,7 @@
           <w:color w:val="C00000"/>
           <w:highlight w:val="yellow"/>
         </w:rPr>
-        <w:t>Email Address [</w:t>
-      </w:r>
-      <w:proofErr w:type="gramStart"/>
-      <w:r>
-        <w:rPr>
-          <w:rFonts w:ascii="Garamond" w:hAnsi="Garamond"/>
-          <w:color w:val="C00000"/>
-          <w:highlight w:val="yellow"/>
-        </w:rPr>
-        <w:t>]:</w:t>
+        <w:t>Email Address []:</w:t>
       </w:r>
       <w:proofErr w:type="spellStart"/>
       <w:r>
@@ -2170,7 +2075,6 @@
         <w:t>abraham@hellfish.media</w:t>
       </w:r>
       <w:proofErr w:type="spellEnd"/>
-      <w:proofErr w:type="gramEnd"/>
     </w:p>
     <w:p>
       <w:pPr>
@@ -2528,14 +2432,12 @@
         </w:rPr>
         <w:t xml:space="preserve"> if your </w:t>
       </w:r>
-      <w:proofErr w:type="gramStart"/>
-      <w:r>
-        <w:rPr>
-          <w:rFonts w:ascii="Garamond" w:hAnsi="Garamond"/>
-        </w:rPr>
-        <w:t>User</w:t>
-      </w:r>
-      <w:proofErr w:type="gramEnd"/>
+      <w:r>
+        <w:rPr>
+          <w:rFonts w:ascii="Garamond" w:hAnsi="Garamond"/>
+        </w:rPr>
+        <w:t>user</w:t>
+      </w:r>
       <w:r>
         <w:rPr>
           <w:rFonts w:ascii="Garamond" w:hAnsi="Garamond"/>
@@ -2623,21 +2525,7 @@
         <w:rPr>
           <w:rFonts w:ascii="Garamond" w:hAnsi="Garamond"/>
         </w:rPr>
-        <w:t xml:space="preserve">But we don’t need to become a real CA. We just need to be a CA for the devices you own. We need to add the root certificate to any laptops, desktops, tablets, and phones that access your HTTPS sites. This can be a bit of a pain, but the good news is that we only </w:t>
-      </w:r>
-      <w:proofErr w:type="gramStart"/>
-      <w:r>
-        <w:rPr>
-          <w:rFonts w:ascii="Garamond" w:hAnsi="Garamond"/>
-        </w:rPr>
-        <w:t>have to</w:t>
-      </w:r>
-      <w:proofErr w:type="gramEnd"/>
-      <w:r>
-        <w:rPr>
-          <w:rFonts w:ascii="Garamond" w:hAnsi="Garamond"/>
-        </w:rPr>
-        <w:t xml:space="preserve"> do it once. Our root certificate will be good until it expires.</w:t>
+        <w:t>But we don’t need to become a real CA. We just need to be a CA for the devices you own. We need to add the root certificate to any laptops, desktops, tablets, and phones that access your HTTPS sites. This can be a bit of a pain, but the good news is that we only have to do it once. Our root certificate will be good until it expires.</w:t>
       </w:r>
     </w:p>
     <w:p>
@@ -3080,7 +2968,7 @@
           <w:noProof/>
         </w:rPr>
         <w:drawing>
-          <wp:inline distT="0" distB="0" distL="0" distR="0" wp14:anchorId="0907BDE3" wp14:editId="5E50A11D">
+          <wp:inline distT="0" distB="0" distL="0" distR="0" wp14:anchorId="0907BDE3" wp14:editId="01CEDBC1">
             <wp:extent cx="5367020" cy="2814638"/>
             <wp:effectExtent l="0" t="0" r="5080" b="5080"/>
             <wp:docPr id="929808772" name="Picture 9" descr="Searching for the certificate in System Keychain."/>
@@ -3558,25 +3446,7 @@
           <w:color w:val="C00000"/>
           <w:highlight w:val="yellow"/>
         </w:rPr>
-        <w:t>)</w:t>
-      </w:r>
-      <w:proofErr w:type="gramStart"/>
-      <w:r>
-        <w:rPr>
-          <w:rFonts w:ascii="Garamond" w:hAnsi="Garamond"/>
-          <w:color w:val="C00000"/>
-          <w:highlight w:val="yellow"/>
-        </w:rPr>
-        <w:t>};{</w:t>
-      </w:r>
-      <w:proofErr w:type="gramEnd"/>
-      <w:r>
-        <w:rPr>
-          <w:rFonts w:ascii="Garamond" w:hAnsi="Garamond"/>
-          <w:color w:val="C00000"/>
-          <w:highlight w:val="yellow"/>
-        </w:rPr>
-        <w:t xml:space="preserve">print | </w:t>
+        <w:t xml:space="preserve">)};{print | </w:t>
       </w:r>
       <w:proofErr w:type="spellStart"/>
       <w:r>
@@ -4127,25 +3997,7 @@
           <w:b/>
           <w:bCs/>
         </w:rPr>
-        <w:t>All Files (</w:t>
-      </w:r>
-      <w:proofErr w:type="gramStart"/>
-      <w:r>
-        <w:rPr>
-          <w:rFonts w:ascii="Garamond" w:hAnsi="Garamond"/>
-          <w:b/>
-          <w:bCs/>
-        </w:rPr>
-        <w:t>*.*</w:t>
-      </w:r>
-      <w:proofErr w:type="gramEnd"/>
-      <w:r>
-        <w:rPr>
-          <w:rFonts w:ascii="Garamond" w:hAnsi="Garamond"/>
-          <w:b/>
-          <w:bCs/>
-        </w:rPr>
-        <w:t>)</w:t>
+        <w:t>All Files (*.*)</w:t>
       </w:r>
       <w:r>
         <w:rPr>
@@ -4487,21 +4339,7 @@
         <w:rPr>
           <w:rFonts w:ascii="Garamond" w:hAnsi="Garamond"/>
         </w:rPr>
-        <w:t xml:space="preserve"> to browse to your local development sites on mobile devices, you might need to add the root certificate to these devices. On iOS devices you can do so </w:t>
-      </w:r>
-      <w:proofErr w:type="gramStart"/>
-      <w:r>
-        <w:rPr>
-          <w:rFonts w:ascii="Garamond" w:hAnsi="Garamond"/>
-        </w:rPr>
-        <w:t>fairly easily</w:t>
-      </w:r>
-      <w:proofErr w:type="gramEnd"/>
-      <w:r>
-        <w:rPr>
-          <w:rFonts w:ascii="Garamond" w:hAnsi="Garamond"/>
-        </w:rPr>
-        <w:t xml:space="preserve"> by following these steps:</w:t>
+        <w:t> to browse to your local development sites on mobile devices, you might need to add the root certificate to these devices. On iOS devices you can do so fairly easily by following these steps:</w:t>
       </w:r>
     </w:p>
     <w:p>
@@ -5111,25 +4949,7 @@
           <w:color w:val="C00000"/>
           <w:highlight w:val="yellow"/>
         </w:rPr>
-        <w:t xml:space="preserve">There are quite a few </w:t>
-      </w:r>
-      <w:proofErr w:type="gramStart"/>
-      <w:r>
-        <w:rPr>
-          <w:rFonts w:ascii="Garamond" w:hAnsi="Garamond"/>
-          <w:color w:val="C00000"/>
-          <w:highlight w:val="yellow"/>
-        </w:rPr>
-        <w:t>fields</w:t>
-      </w:r>
-      <w:proofErr w:type="gramEnd"/>
-      <w:r>
-        <w:rPr>
-          <w:rFonts w:ascii="Garamond" w:hAnsi="Garamond"/>
-          <w:color w:val="C00000"/>
-          <w:highlight w:val="yellow"/>
-        </w:rPr>
-        <w:t xml:space="preserve"> but you can leave some blank</w:t>
+        <w:t>There are quite a few fields but you can leave some blank</w:t>
       </w:r>
     </w:p>
     <w:p>
@@ -5224,25 +5044,7 @@
           <w:color w:val="C00000"/>
           <w:highlight w:val="yellow"/>
         </w:rPr>
-        <w:t>State or Province Name (full name) [Some-State</w:t>
-      </w:r>
-      <w:proofErr w:type="gramStart"/>
-      <w:r>
-        <w:rPr>
-          <w:rFonts w:ascii="Garamond" w:hAnsi="Garamond"/>
-          <w:color w:val="C00000"/>
-          <w:highlight w:val="yellow"/>
-        </w:rPr>
-        <w:t>]:Springfield</w:t>
-      </w:r>
-      <w:proofErr w:type="gramEnd"/>
-      <w:r>
-        <w:rPr>
-          <w:rFonts w:ascii="Garamond" w:hAnsi="Garamond"/>
-          <w:color w:val="C00000"/>
-          <w:highlight w:val="yellow"/>
-        </w:rPr>
-        <w:t xml:space="preserve"> State</w:t>
+        <w:t>State or Province Name (full name) [Some-State]:Springfield State</w:t>
       </w:r>
     </w:p>
     <w:p>
@@ -5279,18 +5081,8 @@
           <w:color w:val="C00000"/>
           <w:highlight w:val="yellow"/>
         </w:rPr>
-        <w:t>, city) [</w:t>
-      </w:r>
-      <w:proofErr w:type="gramStart"/>
-      <w:r>
-        <w:rPr>
-          <w:rFonts w:ascii="Garamond" w:hAnsi="Garamond"/>
-          <w:color w:val="C00000"/>
-          <w:highlight w:val="yellow"/>
-        </w:rPr>
-        <w:t>]:Springfield</w:t>
-      </w:r>
-      <w:proofErr w:type="gramEnd"/>
+        <w:t>, city) []:Springfield</w:t>
+      </w:r>
     </w:p>
     <w:p>
       <w:pPr>
@@ -5344,16 +5136,7 @@
           <w:color w:val="C00000"/>
           <w:highlight w:val="yellow"/>
         </w:rPr>
-        <w:t xml:space="preserve"> Pty Ltd</w:t>
-      </w:r>
-      <w:proofErr w:type="gramStart"/>
-      <w:r>
-        <w:rPr>
-          <w:rFonts w:ascii="Garamond" w:hAnsi="Garamond"/>
-          <w:color w:val="C00000"/>
-          <w:highlight w:val="yellow"/>
-        </w:rPr>
-        <w:t>]:</w:t>
+        <w:t xml:space="preserve"> Pty Ltd]:</w:t>
       </w:r>
       <w:proofErr w:type="spellStart"/>
       <w:r>
@@ -5365,7 +5148,6 @@
         <w:t>Hellfish</w:t>
       </w:r>
       <w:proofErr w:type="spellEnd"/>
-      <w:proofErr w:type="gramEnd"/>
       <w:r>
         <w:rPr>
           <w:rFonts w:ascii="Garamond" w:hAnsi="Garamond"/>
@@ -5428,16 +5210,7 @@
           <w:color w:val="C00000"/>
           <w:highlight w:val="yellow"/>
         </w:rPr>
-        <w:t>Common Name (e.g. server FQDN or YOUR name) [</w:t>
-      </w:r>
-      <w:proofErr w:type="gramStart"/>
-      <w:r>
-        <w:rPr>
-          <w:rFonts w:ascii="Garamond" w:hAnsi="Garamond"/>
-          <w:color w:val="C00000"/>
-          <w:highlight w:val="yellow"/>
-        </w:rPr>
-        <w:t>]:</w:t>
+        <w:t>Common Name (e.g. server FQDN or YOUR name) []:</w:t>
       </w:r>
       <w:proofErr w:type="spellStart"/>
       <w:r>
@@ -5449,7 +5222,6 @@
         <w:t>Hellfish</w:t>
       </w:r>
       <w:proofErr w:type="spellEnd"/>
-      <w:proofErr w:type="gramEnd"/>
       <w:r>
         <w:rPr>
           <w:rFonts w:ascii="Garamond" w:hAnsi="Garamond"/>
@@ -5475,16 +5247,7 @@
           <w:color w:val="C00000"/>
           <w:highlight w:val="yellow"/>
         </w:rPr>
-        <w:t>Email Address [</w:t>
-      </w:r>
-      <w:proofErr w:type="gramStart"/>
-      <w:r>
-        <w:rPr>
-          <w:rFonts w:ascii="Garamond" w:hAnsi="Garamond"/>
-          <w:color w:val="C00000"/>
-          <w:highlight w:val="yellow"/>
-        </w:rPr>
-        <w:t>]:</w:t>
+        <w:t>Email Address []:</w:t>
       </w:r>
       <w:proofErr w:type="spellStart"/>
       <w:r>
@@ -5496,7 +5259,6 @@
         <w:t>asimpson@hellfish.media</w:t>
       </w:r>
       <w:proofErr w:type="spellEnd"/>
-      <w:proofErr w:type="gramEnd"/>
     </w:p>
     <w:p>
       <w:pPr>
@@ -5680,7 +5442,6 @@
         <w:t>=</w:t>
       </w:r>
       <w:proofErr w:type="spellStart"/>
-      <w:proofErr w:type="gramStart"/>
       <w:r>
         <w:rPr>
           <w:rFonts w:ascii="Garamond" w:hAnsi="Garamond"/>
@@ -5690,7 +5451,6 @@
         <w:t>keyid,issuer</w:t>
       </w:r>
       <w:proofErr w:type="spellEnd"/>
-      <w:proofErr w:type="gramEnd"/>
     </w:p>
     <w:p>
       <w:pPr>
@@ -5718,18 +5478,8 @@
           <w:color w:val="C00000"/>
           <w:highlight w:val="yellow"/>
         </w:rPr>
-        <w:t>=</w:t>
-      </w:r>
-      <w:proofErr w:type="gramStart"/>
-      <w:r>
-        <w:rPr>
-          <w:rFonts w:ascii="Garamond" w:hAnsi="Garamond"/>
-          <w:color w:val="C00000"/>
-          <w:highlight w:val="yellow"/>
-        </w:rPr>
-        <w:t>CA:FALSE</w:t>
-      </w:r>
-      <w:proofErr w:type="gramEnd"/>
+        <w:t>=CA:FALSE</w:t>
+      </w:r>
     </w:p>
     <w:p>
       <w:pPr>
@@ -6495,14 +6245,12 @@
         </w:rPr>
         <w:t xml:space="preserve">If you’re on Linux or Windows using Apache, you’ll need to enable the Apache SSL </w:t>
       </w:r>
-      <w:proofErr w:type="gramStart"/>
-      <w:r>
-        <w:rPr>
-          <w:rFonts w:ascii="Garamond" w:hAnsi="Garamond"/>
-        </w:rPr>
-        <w:t>mod, and</w:t>
-      </w:r>
-      <w:proofErr w:type="gramEnd"/>
+      <w:r>
+        <w:rPr>
+          <w:rFonts w:ascii="Garamond" w:hAnsi="Garamond"/>
+        </w:rPr>
+        <w:t>mod and</w:t>
+      </w:r>
       <w:r>
         <w:rPr>
           <w:rFonts w:ascii="Garamond" w:hAnsi="Garamond"/>
@@ -6690,7 +6438,6 @@
         <w:t xml:space="preserve"> /var/www/</w:t>
       </w:r>
       <w:proofErr w:type="spellStart"/>
-      <w:proofErr w:type="gramStart"/>
       <w:r>
         <w:rPr>
           <w:rFonts w:ascii="Garamond" w:hAnsi="Garamond"/>
@@ -6708,7 +6455,6 @@
         </w:rPr>
         <w:t>-test</w:t>
       </w:r>
-      <w:proofErr w:type="gramEnd"/>
     </w:p>
     <w:p>
       <w:pPr>
@@ -6981,23 +6727,13 @@
           <w:highlight w:val="yellow"/>
         </w:rPr>
       </w:pPr>
-      <w:proofErr w:type="gramStart"/>
-      <w:r>
-        <w:rPr>
-          <w:rFonts w:ascii="Garamond" w:hAnsi="Garamond"/>
-          <w:color w:val="C00000"/>
-          <w:highlight w:val="yellow"/>
-        </w:rPr>
-        <w:t>#!/</w:t>
-      </w:r>
-      <w:proofErr w:type="gramEnd"/>
-      <w:r>
-        <w:rPr>
-          <w:rFonts w:ascii="Garamond" w:hAnsi="Garamond"/>
-          <w:color w:val="C00000"/>
-          <w:highlight w:val="yellow"/>
-        </w:rPr>
-        <w:t>bin/sh</w:t>
+      <w:r>
+        <w:rPr>
+          <w:rFonts w:ascii="Garamond" w:hAnsi="Garamond"/>
+          <w:color w:val="C00000"/>
+          <w:highlight w:val="yellow"/>
+        </w:rPr>
+        <w:t>#!/bin/sh</w:t>
       </w:r>
     </w:p>
     <w:p>
@@ -7027,18 +6763,8 @@
           <w:color w:val="C00000"/>
           <w:highlight w:val="yellow"/>
         </w:rPr>
-        <w:t xml:space="preserve">if [ "$#" -ne </w:t>
-      </w:r>
-      <w:proofErr w:type="gramStart"/>
-      <w:r>
-        <w:rPr>
-          <w:rFonts w:ascii="Garamond" w:hAnsi="Garamond"/>
-          <w:color w:val="C00000"/>
-          <w:highlight w:val="yellow"/>
-        </w:rPr>
-        <w:t>1 ]</w:t>
-      </w:r>
-      <w:proofErr w:type="gramEnd"/>
+        <w:t>if [ "$#" -ne 1 ]</w:t>
+      </w:r>
     </w:p>
     <w:p>
       <w:pPr>
@@ -7404,7 +7130,6 @@
         <w:t>=</w:t>
       </w:r>
       <w:proofErr w:type="spellStart"/>
-      <w:proofErr w:type="gramStart"/>
       <w:r>
         <w:rPr>
           <w:rFonts w:ascii="Garamond" w:hAnsi="Garamond"/>
@@ -7414,7 +7139,6 @@
         <w:t>keyid,issuer</w:t>
       </w:r>
       <w:proofErr w:type="spellEnd"/>
-      <w:proofErr w:type="gramEnd"/>
     </w:p>
     <w:p>
       <w:pPr>
@@ -7442,18 +7166,8 @@
           <w:color w:val="C00000"/>
           <w:highlight w:val="yellow"/>
         </w:rPr>
-        <w:t>=</w:t>
-      </w:r>
-      <w:proofErr w:type="gramStart"/>
-      <w:r>
-        <w:rPr>
-          <w:rFonts w:ascii="Garamond" w:hAnsi="Garamond"/>
-          <w:color w:val="C00000"/>
-          <w:highlight w:val="yellow"/>
-        </w:rPr>
-        <w:t>CA:FALSE</w:t>
-      </w:r>
-      <w:proofErr w:type="gramEnd"/>
+        <w:t>=CA:FALSE</w:t>
+      </w:r>
     </w:p>
     <w:p>
       <w:pPr>

</xml_diff>